<commit_message>
log all access to provider
</commit_message>
<xml_diff>
--- a/pub/接口文档.docx
+++ b/pub/接口文档.docx
@@ -764,6 +764,12 @@
             <w:noProof/>
             <w:webHidden/>
           </w:rPr>
+        </w:r>
+        <w:r>
+          <w:rPr>
+            <w:noProof/>
+            <w:webHidden/>
+          </w:rPr>
           <w:fldChar w:fldCharType="separate"/>
         </w:r>
         <w:r>
@@ -1291,6 +1297,12 @@
             <w:noProof/>
             <w:webHidden/>
           </w:rPr>
+        </w:r>
+        <w:r>
+          <w:rPr>
+            <w:noProof/>
+            <w:webHidden/>
+          </w:rPr>
           <w:fldChar w:fldCharType="separate"/>
         </w:r>
         <w:r>
@@ -1464,6 +1476,12 @@
             <w:noProof/>
             <w:webHidden/>
           </w:rPr>
+        </w:r>
+        <w:r>
+          <w:rPr>
+            <w:noProof/>
+            <w:webHidden/>
+          </w:rPr>
           <w:fldChar w:fldCharType="separate"/>
         </w:r>
         <w:r>
@@ -2355,16 +2373,8 @@
         <w:rPr>
           <w:rFonts w:ascii="宋体" w:hAnsi="宋体"/>
         </w:rPr>
-        <w:t>form-</w:t>
-      </w:r>
-      <w:proofErr w:type="spellStart"/>
-      <w:r>
-        <w:rPr>
-          <w:rFonts w:ascii="宋体" w:hAnsi="宋体"/>
-        </w:rPr>
-        <w:t>urlencoded</w:t>
-      </w:r>
-      <w:proofErr w:type="spellEnd"/>
+        <w:t>form-urlencoded</w:t>
+      </w:r>
       <w:r>
         <w:rPr>
           <w:rFonts w:ascii="宋体" w:hAnsi="宋体" w:hint="eastAsia"/>
@@ -2731,7 +2741,6 @@
                 <w:szCs w:val="21"/>
               </w:rPr>
             </w:pPr>
-            <w:proofErr w:type="spellStart"/>
             <w:r>
               <w:rPr>
                 <w:rFonts w:ascii="宋体" w:hAnsi="宋体" w:cs="Calibri"/>
@@ -2739,7 +2748,6 @@
               </w:rPr>
               <w:t>merchantid</w:t>
             </w:r>
-            <w:proofErr w:type="spellEnd"/>
           </w:p>
         </w:tc>
         <w:tc>
@@ -2841,7 +2849,6 @@
                 <w:szCs w:val="21"/>
               </w:rPr>
             </w:pPr>
-            <w:proofErr w:type="spellStart"/>
             <w:r>
               <w:rPr>
                 <w:rFonts w:ascii="宋体" w:hAnsi="宋体" w:cs="TT54AB0ED3tCID-WinCharSetFFFF-H" w:hint="eastAsia"/>
@@ -2858,7 +2865,6 @@
               </w:rPr>
               <w:t>serid</w:t>
             </w:r>
-            <w:proofErr w:type="spellEnd"/>
           </w:p>
         </w:tc>
         <w:tc>
@@ -2955,7 +2961,6 @@
                 <w:szCs w:val="21"/>
               </w:rPr>
             </w:pPr>
-            <w:proofErr w:type="spellStart"/>
             <w:r>
               <w:rPr>
                 <w:rFonts w:ascii="宋体" w:hAnsi="宋体" w:cs="TT54AB0ED3tCID-WinCharSetFFFF-H"/>
@@ -2964,7 +2969,6 @@
               </w:rPr>
               <w:t>orderid</w:t>
             </w:r>
-            <w:proofErr w:type="spellEnd"/>
           </w:p>
         </w:tc>
         <w:tc>
@@ -3172,7 +3176,6 @@
                 <w:rFonts w:ascii="宋体"/>
               </w:rPr>
             </w:pPr>
-            <w:proofErr w:type="spellStart"/>
             <w:r>
               <w:rPr>
                 <w:rFonts w:ascii="宋体" w:hAnsi="宋体" w:cs="TT54AB0ED3tCID-WinCharSetFFFF-H" w:hint="eastAsia"/>
@@ -3191,7 +3194,6 @@
               </w:rPr>
               <w:t>_url</w:t>
             </w:r>
-            <w:proofErr w:type="spellEnd"/>
           </w:p>
         </w:tc>
         <w:tc>
@@ -3210,14 +3212,12 @@
               </w:rPr>
               <w:t>支付结果回调</w:t>
             </w:r>
-            <w:proofErr w:type="spellStart"/>
             <w:r>
               <w:rPr>
                 <w:rFonts w:ascii="宋体" w:hAnsi="宋体"/>
               </w:rPr>
               <w:t>url</w:t>
             </w:r>
-            <w:proofErr w:type="spellEnd"/>
           </w:p>
         </w:tc>
         <w:tc>
@@ -3278,14 +3278,12 @@
               </w:rPr>
               <w:t>支付结果回调</w:t>
             </w:r>
-            <w:proofErr w:type="spellStart"/>
             <w:r>
               <w:rPr>
                 <w:rFonts w:ascii="宋体" w:hAnsi="宋体"/>
               </w:rPr>
               <w:t>url</w:t>
             </w:r>
-            <w:proofErr w:type="spellEnd"/>
             <w:r>
               <w:rPr>
                 <w:rFonts w:ascii="宋体" w:hAnsi="宋体" w:hint="eastAsia"/>
@@ -3309,7 +3307,6 @@
                 <w:szCs w:val="21"/>
               </w:rPr>
             </w:pPr>
-            <w:proofErr w:type="spellStart"/>
             <w:r>
               <w:rPr>
                 <w:rFonts w:ascii="宋体" w:hAnsi="宋体" w:cs="TT54AB0ED3tCID-WinCharSetFFFF-H" w:hint="eastAsia"/>
@@ -3328,7 +3325,6 @@
               </w:rPr>
               <w:t>eturn_url</w:t>
             </w:r>
-            <w:proofErr w:type="spellEnd"/>
           </w:p>
         </w:tc>
         <w:tc>
@@ -3405,14 +3401,7 @@
               <w:rPr>
                 <w:rFonts w:ascii="宋体" w:hAnsi="宋体" w:hint="eastAsia"/>
               </w:rPr>
-              <w:t>类似支付宝，付款完成之后回回到这个地址，不填会使用默认地址。游戏的逻辑不能依赖这个地址，不能设计成充值之后通过</w:t>
-            </w:r>
-            <w:proofErr w:type="spellStart"/>
-            <w:r>
-              <w:rPr>
-                <w:rFonts w:ascii="宋体" w:hAnsi="宋体" w:hint="eastAsia"/>
-              </w:rPr>
-              <w:t>return</w:t>
+              <w:t>类似支付宝，付款完成之后回回到这个地址，不填会使用默认地址。游戏的逻辑不能依赖这个地址，不能设计成充值之后通过return</w:t>
             </w:r>
             <w:r>
               <w:rPr>
@@ -3420,7 +3409,6 @@
               </w:rPr>
               <w:t>_url</w:t>
             </w:r>
-            <w:proofErr w:type="spellEnd"/>
             <w:r>
               <w:rPr>
                 <w:rFonts w:ascii="宋体" w:hAnsi="宋体" w:hint="eastAsia"/>
@@ -3691,15 +3679,7 @@
         <w:t>交易结果回调</w:t>
       </w:r>
       <w:r>
-        <w:t>(</w:t>
-      </w:r>
-      <w:proofErr w:type="spellStart"/>
-      <w:r>
-        <w:t>cb_url</w:t>
-      </w:r>
-      <w:proofErr w:type="spellEnd"/>
-      <w:r>
-        <w:t>)</w:t>
+        <w:t>(cb_url)</w:t>
       </w:r>
     </w:p>
     <w:p>
@@ -3759,7 +3739,6 @@
         </w:rPr>
         <w:t>接口的请求参数里的串</w:t>
       </w:r>
-      <w:proofErr w:type="spellStart"/>
       <w:r>
         <w:rPr>
           <w:rFonts w:ascii="宋体" w:hAnsi="宋体" w:cs="TT54AB0ED3tCID-WinCharSetFFFF-H" w:hint="eastAsia"/>
@@ -3787,7 +3766,6 @@
         </w:rPr>
         <w:t>url</w:t>
       </w:r>
-      <w:proofErr w:type="spellEnd"/>
       <w:r>
         <w:rPr>
           <w:rFonts w:ascii="宋体" w:hAnsi="宋体" w:cs="TT54AB0ED3tCID-WinCharSetFFFF-H" w:hint="eastAsia"/>
@@ -3826,7 +3804,6 @@
         </w:rPr>
         <w:t>如果在填写</w:t>
       </w:r>
-      <w:proofErr w:type="spellStart"/>
       <w:r>
         <w:rPr>
           <w:rFonts w:hint="eastAsia"/>
@@ -3836,7 +3813,6 @@
       <w:r>
         <w:t>_url</w:t>
       </w:r>
-      <w:proofErr w:type="spellEnd"/>
       <w:r>
         <w:rPr>
           <w:rFonts w:hint="eastAsia"/>
@@ -4042,7 +4018,6 @@
                 <w:szCs w:val="21"/>
               </w:rPr>
             </w:pPr>
-            <w:proofErr w:type="spellStart"/>
             <w:r>
               <w:rPr>
                 <w:rFonts w:ascii="宋体" w:hAnsi="宋体"/>
@@ -4064,7 +4039,6 @@
               </w:rPr>
               <w:t>d</w:t>
             </w:r>
-            <w:proofErr w:type="spellEnd"/>
           </w:p>
         </w:tc>
         <w:tc>
@@ -4556,15 +4530,7 @@
     </w:p>
     <w:p>
       <w:r>
-        <w:t>{</w:t>
-      </w:r>
-      <w:proofErr w:type="spellStart"/>
-      <w:r>
-        <w:t>err:’internal</w:t>
-      </w:r>
-      <w:proofErr w:type="spellEnd"/>
-      <w:r>
-        <w:t xml:space="preserve"> error’}</w:t>
+        <w:t>{err:’internal error’}</w:t>
       </w:r>
     </w:p>
     <w:p>
@@ -4644,7 +4610,6 @@
         </w:rPr>
         <w:t>调用</w:t>
       </w:r>
-      <w:proofErr w:type="spellStart"/>
       <w:r>
         <w:rPr>
           <w:rFonts w:hint="eastAsia"/>
@@ -4652,13 +4617,8 @@
         <w:t>order</w:t>
       </w:r>
       <w:r>
-        <w:t>?merchantid</w:t>
-      </w:r>
-      <w:proofErr w:type="spellEnd"/>
-      <w:r>
-        <w:t>=</w:t>
-      </w:r>
-      <w:proofErr w:type="spellStart"/>
+        <w:t>?merchantid=</w:t>
+      </w:r>
       <w:r>
         <w:t>test&amp;orderi</w:t>
       </w:r>
@@ -4668,7 +4628,6 @@
         </w:rPr>
         <w:t>d</w:t>
       </w:r>
-      <w:proofErr w:type="spellEnd"/>
       <w:r>
         <w:t>=000&amp;money=1&amp;userid=999&amp;</w:t>
       </w:r>
@@ -4686,7 +4645,6 @@
         </w:rPr>
         <w:t>这里的</w:t>
       </w:r>
-      <w:proofErr w:type="spellStart"/>
       <w:r>
         <w:rPr>
           <w:rFonts w:hint="eastAsia"/>
@@ -4696,7 +4654,6 @@
       <w:r>
         <w:t>_url</w:t>
       </w:r>
-      <w:proofErr w:type="spellEnd"/>
       <w:r>
         <w:rPr>
           <w:rFonts w:hint="eastAsia"/>
@@ -4733,13 +4690,8 @@
         <w:t>a</w:t>
       </w:r>
       <w:r>
-        <w:t>=1&amp;b=2&amp;money=1&amp;orderid=000&amp;sign=</w:t>
-      </w:r>
-      <w:proofErr w:type="spellStart"/>
-      <w:r>
-        <w:t>xxxx</w:t>
-      </w:r>
-      <w:proofErr w:type="spellEnd"/>
+        <w:t>=1&amp;b=2&amp;money=1&amp;orderid=000&amp;sign=xxxx</w:t>
+      </w:r>
     </w:p>
     <w:p>
       <w:r>
@@ -4758,15 +4710,7 @@
         <w:t>，出错返回</w:t>
       </w:r>
       <w:r>
-        <w:t>{</w:t>
-      </w:r>
-      <w:proofErr w:type="spellStart"/>
-      <w:r>
-        <w:t>err:’something</w:t>
-      </w:r>
-      <w:proofErr w:type="spellEnd"/>
-      <w:r>
-        <w:t xml:space="preserve"> wrong’}</w:t>
+        <w:t>{err:’something wrong’}</w:t>
       </w:r>
     </w:p>
     <w:p>
@@ -5125,7 +5069,6 @@
                 <w:szCs w:val="21"/>
               </w:rPr>
             </w:pPr>
-            <w:proofErr w:type="spellStart"/>
             <w:r>
               <w:rPr>
                 <w:rFonts w:ascii="宋体" w:hAnsi="宋体" w:cs="TT54AB0ED3tCID-WinCharSetFFFF-H"/>
@@ -5150,7 +5093,6 @@
               </w:rPr>
               <w:t>d</w:t>
             </w:r>
-            <w:proofErr w:type="spellEnd"/>
           </w:p>
         </w:tc>
         <w:tc>
@@ -5253,7 +5195,6 @@
                 <w:szCs w:val="21"/>
               </w:rPr>
             </w:pPr>
-            <w:proofErr w:type="spellStart"/>
             <w:r>
               <w:rPr>
                 <w:rFonts w:ascii="宋体" w:hAnsi="宋体" w:cs="Calibri"/>
@@ -5261,7 +5202,6 @@
               </w:rPr>
               <w:t>merchantid</w:t>
             </w:r>
-            <w:proofErr w:type="spellEnd"/>
           </w:p>
         </w:tc>
         <w:tc>
@@ -6431,7 +6371,6 @@
                 <w:szCs w:val="21"/>
               </w:rPr>
             </w:pPr>
-            <w:proofErr w:type="spellStart"/>
             <w:r>
               <w:rPr>
                 <w:rFonts w:ascii="宋体" w:hAnsi="宋体" w:cs="TT54AB0ED3tCID-WinCharSetFFFF-H"/>
@@ -6464,7 +6403,6 @@
               </w:rPr>
               <w:t>d</w:t>
             </w:r>
-            <w:proofErr w:type="spellEnd"/>
           </w:p>
         </w:tc>
         <w:tc>
@@ -6693,7 +6631,6 @@
                 <w:szCs w:val="21"/>
               </w:rPr>
             </w:pPr>
-            <w:proofErr w:type="spellStart"/>
             <w:r>
               <w:rPr>
                 <w:rFonts w:ascii="宋体" w:hAnsi="宋体" w:cs="TT54AB0ED3tCID-WinCharSetFFFF-H"/>
@@ -6702,7 +6639,6 @@
               </w:rPr>
               <w:t>orderid</w:t>
             </w:r>
-            <w:proofErr w:type="spellEnd"/>
           </w:p>
         </w:tc>
         <w:tc>
@@ -6802,7 +6738,6 @@
                 <w:szCs w:val="21"/>
               </w:rPr>
             </w:pPr>
-            <w:proofErr w:type="spellStart"/>
             <w:r>
               <w:rPr>
                 <w:rFonts w:ascii="宋体" w:hAnsi="宋体" w:cs="TT54AB0ED3tCID-WinCharSetFFFF-H"/>
@@ -6811,7 +6746,6 @@
               </w:rPr>
               <w:t>merchantid</w:t>
             </w:r>
-            <w:proofErr w:type="spellEnd"/>
           </w:p>
         </w:tc>
         <w:tc>
@@ -7242,7 +7176,6 @@
                 <w:szCs w:val="21"/>
               </w:rPr>
             </w:pPr>
-            <w:proofErr w:type="spellStart"/>
             <w:r>
               <w:rPr>
                 <w:rFonts w:ascii="宋体" w:hAnsi="宋体" w:cs="Calibri"/>
@@ -7250,7 +7183,6 @@
               </w:rPr>
               <w:t>merchantid</w:t>
             </w:r>
-            <w:proofErr w:type="spellEnd"/>
           </w:p>
         </w:tc>
         <w:tc>
@@ -7947,369 +7879,265 @@
         <w:rPr>
           <w:rFonts w:ascii="宋体" w:hAnsi="宋体" w:hint="eastAsia"/>
         </w:rPr>
-        <w:t>、所有参数按照字段</w:t>
+        <w:t>、所有参数按照字段名的</w:t>
+      </w:r>
+      <w:r>
+        <w:rPr>
+          <w:rFonts w:ascii="宋体" w:hAnsi="宋体"/>
+        </w:rPr>
+        <w:t>ascii</w:t>
+      </w:r>
+      <w:r>
+        <w:rPr>
+          <w:rFonts w:ascii="宋体" w:hAnsi="宋体" w:hint="eastAsia"/>
+        </w:rPr>
+        <w:t>码从小到大排序后使用</w:t>
+      </w:r>
+      <w:r>
+        <w:rPr>
+          <w:rFonts w:ascii="宋体" w:hAnsi="宋体"/>
+        </w:rPr>
+        <w:t xml:space="preserve">QueryString </w:t>
+      </w:r>
+      <w:r>
+        <w:rPr>
+          <w:rFonts w:ascii="宋体" w:hAnsi="宋体" w:hint="eastAsia"/>
+        </w:rPr>
+        <w:t>的格式</w:t>
+      </w:r>
+      <w:r>
+        <w:rPr>
+          <w:rFonts w:ascii="宋体" w:hAnsi="宋体"/>
+        </w:rPr>
+        <w:t xml:space="preserve"> </w:t>
+      </w:r>
+      <w:r>
+        <w:rPr>
+          <w:rFonts w:ascii="宋体" w:hAnsi="宋体" w:hint="eastAsia"/>
+        </w:rPr>
+        <w:t>（即</w:t>
+      </w:r>
+      <w:r>
+        <w:rPr>
+          <w:rFonts w:ascii="宋体" w:hAnsi="宋体"/>
+        </w:rPr>
+        <w:t xml:space="preserve"> key1=</w:t>
+      </w:r>
+      <w:r>
+        <w:rPr>
+          <w:rFonts w:ascii="宋体" w:hAnsi="宋体"/>
+        </w:rPr>
+        <w:t>value1&amp;</w:t>
+      </w:r>
+      <w:r>
+        <w:rPr>
+          <w:rFonts w:ascii="宋体" w:hAnsi="宋体"/>
+        </w:rPr>
+        <w:t>key2=</w:t>
+      </w:r>
+      <w:r>
+        <w:rPr>
+          <w:rFonts w:ascii="宋体" w:hAnsi="宋体"/>
+        </w:rPr>
+        <w:t>value2</w:t>
+      </w:r>
+      <w:r>
+        <w:rPr>
+          <w:rFonts w:ascii="宋体" w:hAnsi="宋体" w:hint="eastAsia"/>
+        </w:rPr>
+        <w:t>…）再接上</w:t>
+      </w:r>
+      <w:r>
+        <w:rPr>
+          <w:rFonts w:ascii="宋体" w:hAnsi="宋体"/>
+        </w:rPr>
+        <w:t>key</w:t>
+      </w:r>
+      <w:r>
+        <w:rPr>
+          <w:rFonts w:ascii="宋体" w:hAnsi="宋体" w:hint="eastAsia"/>
+        </w:rPr>
+        <w:t>拼接而成，空值不传递，不参与签名组串。最后对于签名字符串进行</w:t>
+      </w:r>
+      <w:r>
+        <w:rPr>
+          <w:rFonts w:ascii="宋体" w:hAnsi="宋体"/>
+        </w:rPr>
+        <w:t>MD5</w:t>
+      </w:r>
+      <w:r>
+        <w:rPr>
+          <w:rFonts w:ascii="宋体" w:hAnsi="宋体" w:hint="eastAsia"/>
+        </w:rPr>
+        <w:t>加密</w:t>
+      </w:r>
+    </w:p>
+    <w:p>
+      <w:pPr>
+        <w:rPr>
+          <w:rFonts w:ascii="宋体"/>
+        </w:rPr>
+      </w:pPr>
+      <w:r>
+        <w:rPr>
+          <w:rFonts w:ascii="宋体" w:hAnsi="宋体"/>
+        </w:rPr>
+        <w:t xml:space="preserve">    2</w:t>
+      </w:r>
+      <w:r>
+        <w:rPr>
+          <w:rFonts w:ascii="宋体" w:hAnsi="宋体" w:hint="eastAsia"/>
+        </w:rPr>
+        <w:t>、例：某渠道</w:t>
+      </w:r>
+      <w:r>
+        <w:rPr>
+          <w:rFonts w:ascii="宋体" w:hAnsi="宋体"/>
+        </w:rPr>
+        <w:t>key=123qwe,</w:t>
+      </w:r>
+      <w:r>
+        <w:rPr>
+          <w:rFonts w:ascii="宋体" w:hAnsi="宋体" w:hint="eastAsia"/>
+        </w:rPr>
+        <w:t>某接口有</w:t>
+      </w:r>
+      <w:r>
+        <w:rPr>
+          <w:rFonts w:ascii="宋体" w:hAnsi="宋体"/>
+        </w:rPr>
+        <w:t>4</w:t>
+      </w:r>
+      <w:r>
+        <w:rPr>
+          <w:rFonts w:ascii="宋体" w:hAnsi="宋体" w:hint="eastAsia"/>
+        </w:rPr>
+        <w:t>个参数</w:t>
+      </w:r>
+      <w:r>
+        <w:rPr>
+          <w:rFonts w:ascii="宋体" w:hAnsi="宋体" w:hint="eastAsia"/>
+        </w:rPr>
+        <w:t>，</w:t>
+      </w:r>
+      <w:r>
+        <w:rPr>
+          <w:rFonts w:ascii="宋体" w:hAnsi="宋体" w:hint="eastAsia"/>
+        </w:rPr>
+        <w:t>都参与签名，</w:t>
+      </w:r>
+      <w:r>
+        <w:rPr>
+          <w:rFonts w:ascii="宋体" w:hAnsi="宋体"/>
+        </w:rPr>
+        <w:t>ac=xxx</w:t>
+      </w:r>
+      <w:r>
+        <w:rPr>
+          <w:rFonts w:ascii="宋体" w:hAnsi="宋体" w:hint="eastAsia"/>
+        </w:rPr>
+        <w:t>，</w:t>
+      </w:r>
+      <w:r>
+        <w:rPr>
+          <w:rFonts w:ascii="宋体" w:hAnsi="宋体"/>
+        </w:rPr>
+        <w:t>ab=xxx</w:t>
+      </w:r>
+      <w:r>
+        <w:rPr>
+          <w:rFonts w:ascii="宋体" w:hAnsi="宋体" w:hint="eastAsia"/>
+        </w:rPr>
+        <w:t>，</w:t>
+      </w:r>
+      <w:r>
+        <w:rPr>
+          <w:rFonts w:ascii="宋体" w:hAnsi="宋体"/>
+        </w:rPr>
+        <w:t>c=xxx</w:t>
+      </w:r>
+      <w:r>
+        <w:rPr>
+          <w:rFonts w:ascii="宋体" w:hAnsi="宋体" w:hint="eastAsia"/>
+        </w:rPr>
+        <w:t>，</w:t>
+      </w:r>
+      <w:r>
+        <w:rPr>
+          <w:rFonts w:ascii="宋体" w:hAnsi="宋体"/>
+        </w:rPr>
+        <w:t>b=xxx</w:t>
+      </w:r>
+      <w:r>
+        <w:rPr>
+          <w:rFonts w:ascii="宋体" w:hAnsi="宋体" w:hint="eastAsia"/>
+        </w:rPr>
+        <w:t>，按照</w:t>
+      </w:r>
+      <w:r>
+        <w:rPr>
+          <w:rFonts w:ascii="宋体" w:hAnsi="宋体"/>
+        </w:rPr>
+        <w:t>ascii</w:t>
+      </w:r>
+      <w:r>
+        <w:rPr>
+          <w:rFonts w:ascii="宋体" w:hAnsi="宋体" w:hint="eastAsia"/>
+        </w:rPr>
+        <w:t>升序拼接后为：</w:t>
+      </w:r>
+    </w:p>
+    <w:p>
+      <w:pPr>
+        <w:rPr>
+          <w:rFonts w:ascii="宋体"/>
+        </w:rPr>
+      </w:pPr>
+      <w:r>
+        <w:rPr>
+          <w:rFonts w:ascii="宋体" w:hAnsi="宋体"/>
+        </w:rPr>
+        <w:t>ab=xxx&amp;ac=xxx&amp;b=xxx&amp;c=xxx</w:t>
+      </w:r>
+    </w:p>
+    <w:p>
+      <w:pPr>
+        <w:rPr>
+          <w:rFonts w:ascii="宋体"/>
+        </w:rPr>
+      </w:pPr>
+      <w:r>
+        <w:rPr>
+          <w:rFonts w:ascii="宋体" w:hAnsi="宋体" w:hint="eastAsia"/>
+        </w:rPr>
+        <w:t>再拼接</w:t>
+      </w:r>
+      <w:r>
+        <w:rPr>
+          <w:rFonts w:ascii="宋体" w:hAnsi="宋体"/>
+        </w:rPr>
+        <w:t>key</w:t>
+      </w:r>
+    </w:p>
+    <w:p>
+      <w:pPr>
+        <w:rPr>
+          <w:rFonts w:ascii="宋体"/>
+        </w:rPr>
+      </w:pPr>
+      <w:r>
+        <w:rPr>
+          <w:rFonts w:ascii="宋体" w:hAnsi="宋体"/>
+        </w:rPr>
+        <w:t>123qwe</w:t>
       </w:r>
       <w:bookmarkStart w:id="24" w:name="_GoBack"/>
       <w:bookmarkEnd w:id="24"/>
       <w:r>
         <w:rPr>
-          <w:rFonts w:ascii="宋体" w:hAnsi="宋体" w:hint="eastAsia"/>
-        </w:rPr>
-        <w:t>名的</w:t>
-      </w:r>
-      <w:r>
-        <w:rPr>
           <w:rFonts w:ascii="宋体" w:hAnsi="宋体"/>
         </w:rPr>
-        <w:t>ascii</w:t>
-      </w:r>
-      <w:r>
-        <w:rPr>
-          <w:rFonts w:ascii="宋体" w:hAnsi="宋体" w:hint="eastAsia"/>
-        </w:rPr>
-        <w:t>码从小到大排序后使用</w:t>
-      </w:r>
-      <w:proofErr w:type="spellStart"/>
-      <w:r>
-        <w:rPr>
-          <w:rFonts w:ascii="宋体" w:hAnsi="宋体"/>
-        </w:rPr>
-        <w:t>QueryString</w:t>
-      </w:r>
-      <w:proofErr w:type="spellEnd"/>
-      <w:r>
-        <w:rPr>
-          <w:rFonts w:ascii="宋体" w:hAnsi="宋体"/>
-        </w:rPr>
-        <w:t xml:space="preserve"> </w:t>
-      </w:r>
-      <w:r>
-        <w:rPr>
-          <w:rFonts w:ascii="宋体" w:hAnsi="宋体" w:hint="eastAsia"/>
-        </w:rPr>
-        <w:t>的格式</w:t>
-      </w:r>
-      <w:r>
-        <w:rPr>
-          <w:rFonts w:ascii="宋体" w:hAnsi="宋体"/>
-        </w:rPr>
-        <w:t xml:space="preserve"> </w:t>
-      </w:r>
-      <w:r>
-        <w:rPr>
-          <w:rFonts w:ascii="宋体" w:hAnsi="宋体" w:hint="eastAsia"/>
-        </w:rPr>
-        <w:t>（即</w:t>
-      </w:r>
-      <w:r>
-        <w:rPr>
-          <w:rFonts w:ascii="宋体" w:hAnsi="宋体"/>
-        </w:rPr>
-        <w:t xml:space="preserve"> key1=</w:t>
-      </w:r>
-      <w:r>
-        <w:rPr>
-          <w:rFonts w:ascii="宋体" w:hAnsi="宋体"/>
-        </w:rPr>
-        <w:t>value1&amp;</w:t>
-      </w:r>
-      <w:r>
-        <w:rPr>
-          <w:rFonts w:ascii="宋体" w:hAnsi="宋体"/>
-        </w:rPr>
-        <w:t>key2=</w:t>
-      </w:r>
-      <w:r>
-        <w:rPr>
-          <w:rFonts w:ascii="宋体" w:hAnsi="宋体"/>
-        </w:rPr>
-        <w:t>value2</w:t>
-      </w:r>
-      <w:r>
-        <w:rPr>
-          <w:rFonts w:ascii="宋体" w:hAnsi="宋体" w:hint="eastAsia"/>
-        </w:rPr>
-        <w:t>…）再接上</w:t>
-      </w:r>
-      <w:r>
-        <w:rPr>
-          <w:rFonts w:ascii="宋体" w:hAnsi="宋体"/>
-        </w:rPr>
-        <w:t>key</w:t>
-      </w:r>
-      <w:r>
-        <w:rPr>
-          <w:rFonts w:ascii="宋体" w:hAnsi="宋体" w:hint="eastAsia"/>
-        </w:rPr>
-        <w:t>拼接而成，空值不传递，不参与签名组串。最后对于签名字符串进行</w:t>
-      </w:r>
-      <w:r>
-        <w:rPr>
-          <w:rFonts w:ascii="宋体" w:hAnsi="宋体"/>
-        </w:rPr>
-        <w:t>MD5</w:t>
-      </w:r>
-      <w:r>
-        <w:rPr>
-          <w:rFonts w:ascii="宋体" w:hAnsi="宋体" w:hint="eastAsia"/>
-        </w:rPr>
-        <w:t>加密</w:t>
-      </w:r>
-    </w:p>
-    <w:p>
-      <w:pPr>
-        <w:rPr>
-          <w:rFonts w:ascii="宋体"/>
-        </w:rPr>
-      </w:pPr>
-      <w:r>
-        <w:rPr>
-          <w:rFonts w:ascii="宋体" w:hAnsi="宋体"/>
-        </w:rPr>
-        <w:t xml:space="preserve">    2</w:t>
-      </w:r>
-      <w:r>
-        <w:rPr>
-          <w:rFonts w:ascii="宋体" w:hAnsi="宋体" w:hint="eastAsia"/>
-        </w:rPr>
-        <w:t>、例：某渠道</w:t>
-      </w:r>
-      <w:r>
-        <w:rPr>
-          <w:rFonts w:ascii="宋体" w:hAnsi="宋体"/>
-        </w:rPr>
-        <w:t>key=123qwe,</w:t>
-      </w:r>
-      <w:r>
-        <w:rPr>
-          <w:rFonts w:ascii="宋体" w:hAnsi="宋体" w:hint="eastAsia"/>
-        </w:rPr>
-        <w:t>某接口有</w:t>
-      </w:r>
-      <w:r>
-        <w:rPr>
-          <w:rFonts w:ascii="宋体" w:hAnsi="宋体"/>
-        </w:rPr>
-        <w:t>4</w:t>
-      </w:r>
-      <w:r>
-        <w:rPr>
-          <w:rFonts w:ascii="宋体" w:hAnsi="宋体" w:hint="eastAsia"/>
-        </w:rPr>
-        <w:t>个参数</w:t>
-      </w:r>
-      <w:r>
-        <w:rPr>
-          <w:rFonts w:ascii="宋体" w:hAnsi="宋体" w:hint="eastAsia"/>
-        </w:rPr>
-        <w:t>，</w:t>
-      </w:r>
-      <w:r>
-        <w:rPr>
-          <w:rFonts w:ascii="宋体" w:hAnsi="宋体" w:hint="eastAsia"/>
-        </w:rPr>
-        <w:t>都参与签名，</w:t>
-      </w:r>
-      <w:r>
-        <w:rPr>
-          <w:rFonts w:ascii="宋体" w:hAnsi="宋体"/>
-        </w:rPr>
-        <w:t>ac=xxx</w:t>
-      </w:r>
-      <w:r>
-        <w:rPr>
-          <w:rFonts w:ascii="宋体" w:hAnsi="宋体" w:hint="eastAsia"/>
-        </w:rPr>
-        <w:t>，</w:t>
-      </w:r>
-      <w:r>
-        <w:rPr>
-          <w:rFonts w:ascii="宋体" w:hAnsi="宋体"/>
-        </w:rPr>
-        <w:t>ab=xxx</w:t>
-      </w:r>
-      <w:r>
-        <w:rPr>
-          <w:rFonts w:ascii="宋体" w:hAnsi="宋体" w:hint="eastAsia"/>
-        </w:rPr>
-        <w:t>，</w:t>
-      </w:r>
-      <w:r>
-        <w:rPr>
-          <w:rFonts w:ascii="宋体" w:hAnsi="宋体"/>
-        </w:rPr>
-        <w:t>c=xxx</w:t>
-      </w:r>
-      <w:r>
-        <w:rPr>
-          <w:rFonts w:ascii="宋体" w:hAnsi="宋体" w:hint="eastAsia"/>
-        </w:rPr>
-        <w:t>，</w:t>
-      </w:r>
-      <w:r>
-        <w:rPr>
-          <w:rFonts w:ascii="宋体" w:hAnsi="宋体"/>
-        </w:rPr>
-        <w:t>b=xxx</w:t>
-      </w:r>
-      <w:r>
-        <w:rPr>
-          <w:rFonts w:ascii="宋体" w:hAnsi="宋体" w:hint="eastAsia"/>
-        </w:rPr>
-        <w:t>，按照</w:t>
-      </w:r>
-      <w:r>
-        <w:rPr>
-          <w:rFonts w:ascii="宋体" w:hAnsi="宋体"/>
-        </w:rPr>
-        <w:t>ascii</w:t>
-      </w:r>
-      <w:r>
-        <w:rPr>
-          <w:rFonts w:ascii="宋体" w:hAnsi="宋体" w:hint="eastAsia"/>
-        </w:rPr>
-        <w:t>升序拼接后为：</w:t>
-      </w:r>
-    </w:p>
-    <w:p>
-      <w:pPr>
-        <w:rPr>
-          <w:rFonts w:ascii="宋体"/>
-        </w:rPr>
-      </w:pPr>
-      <w:r>
-        <w:rPr>
-          <w:rFonts w:ascii="宋体" w:hAnsi="宋体"/>
-        </w:rPr>
-        <w:t>ab=</w:t>
-      </w:r>
-      <w:proofErr w:type="spellStart"/>
-      <w:r>
-        <w:rPr>
-          <w:rFonts w:ascii="宋体" w:hAnsi="宋体"/>
-        </w:rPr>
-        <w:t>xxx&amp;ac</w:t>
-      </w:r>
-      <w:proofErr w:type="spellEnd"/>
-      <w:r>
-        <w:rPr>
-          <w:rFonts w:ascii="宋体" w:hAnsi="宋体"/>
-        </w:rPr>
-        <w:t>=</w:t>
-      </w:r>
-      <w:proofErr w:type="spellStart"/>
-      <w:r>
-        <w:rPr>
-          <w:rFonts w:ascii="宋体" w:hAnsi="宋体"/>
-        </w:rPr>
-        <w:t>xxx&amp;b</w:t>
-      </w:r>
-      <w:proofErr w:type="spellEnd"/>
-      <w:r>
-        <w:rPr>
-          <w:rFonts w:ascii="宋体" w:hAnsi="宋体"/>
-        </w:rPr>
-        <w:t>=</w:t>
-      </w:r>
-      <w:proofErr w:type="spellStart"/>
-      <w:r>
-        <w:rPr>
-          <w:rFonts w:ascii="宋体" w:hAnsi="宋体"/>
-        </w:rPr>
-        <w:t>xxx&amp;c</w:t>
-      </w:r>
-      <w:proofErr w:type="spellEnd"/>
-      <w:r>
-        <w:rPr>
-          <w:rFonts w:ascii="宋体" w:hAnsi="宋体"/>
-        </w:rPr>
-        <w:t>=xxx</w:t>
-      </w:r>
-    </w:p>
-    <w:p>
-      <w:pPr>
-        <w:rPr>
-          <w:rFonts w:ascii="宋体"/>
-        </w:rPr>
-      </w:pPr>
-      <w:r>
-        <w:rPr>
-          <w:rFonts w:ascii="宋体" w:hAnsi="宋体" w:hint="eastAsia"/>
-        </w:rPr>
-        <w:t>再拼接</w:t>
-      </w:r>
-      <w:r>
-        <w:rPr>
-          <w:rFonts w:ascii="宋体" w:hAnsi="宋体"/>
-        </w:rPr>
-        <w:t>key</w:t>
-      </w:r>
-    </w:p>
-    <w:p>
-      <w:pPr>
-        <w:rPr>
-          <w:rFonts w:ascii="宋体"/>
-        </w:rPr>
-      </w:pPr>
-      <w:r>
-        <w:rPr>
-          <w:rFonts w:ascii="宋体" w:hAnsi="宋体"/>
-        </w:rPr>
-        <w:t>123qwe</w:t>
-      </w:r>
-      <w:r>
-        <w:rPr>
-          <w:rFonts w:ascii="宋体" w:hAnsi="宋体"/>
-        </w:rPr>
-        <w:t>&amp;</w:t>
-      </w:r>
-      <w:r>
-        <w:rPr>
-          <w:rFonts w:ascii="宋体" w:hAnsi="宋体"/>
-        </w:rPr>
-        <w:t>ab=</w:t>
-      </w:r>
-      <w:proofErr w:type="spellStart"/>
-      <w:r>
-        <w:rPr>
-          <w:rFonts w:ascii="宋体" w:hAnsi="宋体"/>
-        </w:rPr>
-        <w:t>xxx&amp;ac</w:t>
-      </w:r>
-      <w:proofErr w:type="spellEnd"/>
-      <w:r>
-        <w:rPr>
-          <w:rFonts w:ascii="宋体" w:hAnsi="宋体"/>
-        </w:rPr>
-        <w:t>=</w:t>
-      </w:r>
-      <w:proofErr w:type="spellStart"/>
-      <w:r>
-        <w:rPr>
-          <w:rFonts w:ascii="宋体" w:hAnsi="宋体"/>
-        </w:rPr>
-        <w:t>xxx&amp;b</w:t>
-      </w:r>
-      <w:proofErr w:type="spellEnd"/>
-      <w:r>
-        <w:rPr>
-          <w:rFonts w:ascii="宋体" w:hAnsi="宋体"/>
-        </w:rPr>
-        <w:t>=</w:t>
-      </w:r>
-      <w:proofErr w:type="spellStart"/>
-      <w:r>
-        <w:rPr>
-          <w:rFonts w:ascii="宋体" w:hAnsi="宋体"/>
-        </w:rPr>
-        <w:t>xxx&amp;c</w:t>
-      </w:r>
-      <w:proofErr w:type="spellEnd"/>
-      <w:r>
-        <w:rPr>
-          <w:rFonts w:ascii="宋体" w:hAnsi="宋体"/>
-        </w:rPr>
-        <w:t>=xxx</w:t>
+        <w:t>ab=xxx&amp;ac=xxx&amp;b=xxx&amp;c=xxx</w:t>
       </w:r>
     </w:p>
     <w:p>
@@ -9990,6 +9818,7 @@
     <w:lsdException w:name="HTML Sample" w:semiHidden="1" w:unhideWhenUsed="1"/>
     <w:lsdException w:name="HTML Typewriter" w:semiHidden="1" w:unhideWhenUsed="1"/>
     <w:lsdException w:name="HTML Variable" w:semiHidden="1" w:unhideWhenUsed="1"/>
+    <w:lsdException w:name="Normal Table" w:semiHidden="1" w:unhideWhenUsed="1"/>
     <w:lsdException w:name="annotation subject" w:semiHidden="1" w:unhideWhenUsed="1"/>
     <w:lsdException w:name="No List" w:semiHidden="1" w:unhideWhenUsed="1"/>
     <w:lsdException w:name="Outline List 1" w:semiHidden="1" w:unhideWhenUsed="1"/>
@@ -10036,8 +9865,10 @@
     <w:lsdException w:name="Table Subtle 2" w:semiHidden="1" w:unhideWhenUsed="1"/>
     <w:lsdException w:name="Table Web 1" w:semiHidden="1" w:unhideWhenUsed="1"/>
     <w:lsdException w:name="Table Web 2" w:semiHidden="1" w:unhideWhenUsed="1"/>
+    <w:lsdException w:name="Table Web 3" w:semiHidden="1" w:unhideWhenUsed="1"/>
     <w:lsdException w:name="Balloon Text" w:semiHidden="1" w:unhideWhenUsed="1"/>
     <w:lsdException w:name="Table Grid" w:locked="1" w:uiPriority="0"/>
+    <w:lsdException w:name="Table Theme" w:semiHidden="1" w:unhideWhenUsed="1"/>
     <w:lsdException w:name="Placeholder Text" w:semiHidden="1"/>
     <w:lsdException w:name="No Spacing" w:uiPriority="1" w:qFormat="1"/>
     <w:lsdException w:name="Light Shading" w:uiPriority="60"/>

</xml_diff>